<commit_message>
report: part of problem section written
</commit_message>
<xml_diff>
--- a/report/report.docx
+++ b/report/report.docx
@@ -8,7 +8,6 @@
           <w:sz w:val="28"/>
         </w:rPr>
       </w:pPr>
-      <w:bookmarkStart w:id="0" w:name="_GoBack"/>
       <w:r>
         <w:rPr>
           <w:sz w:val="28"/>
@@ -16,133 +15,19 @@
         <w:t>5-10 pages</w:t>
       </w:r>
     </w:p>
-    <w:bookmarkEnd w:id="0"/>
     <w:p>
       <w:pPr>
         <w:rPr>
           <w:b/>
-          <w:sz w:val="28"/>
-        </w:rPr>
-      </w:pPr>
-    </w:p>
-    <w:p>
-      <w:pPr>
+          <w:sz w:val="40"/>
+        </w:rPr>
+      </w:pPr>
+      <w:r>
         <w:rPr>
           <w:b/>
-          <w:sz w:val="28"/>
-        </w:rPr>
-      </w:pPr>
-      <w:r>
-        <w:rPr>
-          <w:b/>
-          <w:sz w:val="28"/>
+          <w:sz w:val="40"/>
         </w:rPr>
         <w:t>Problem</w:t>
-      </w:r>
-    </w:p>
-    <w:p>
-      <w:pPr>
-        <w:rPr>
-          <w:b/>
-          <w:sz w:val="28"/>
-        </w:rPr>
-      </w:pPr>
-      <w:r>
-        <w:rPr>
-          <w:b/>
-          <w:sz w:val="28"/>
-        </w:rPr>
-        <w:t>Approach</w:t>
-      </w:r>
-    </w:p>
-    <w:p>
-      <w:pPr>
-        <w:rPr>
-          <w:b/>
-          <w:sz w:val="28"/>
-        </w:rPr>
-      </w:pPr>
-      <w:r>
-        <w:rPr>
-          <w:b/>
-          <w:sz w:val="28"/>
-        </w:rPr>
-        <w:t>Choices</w:t>
-      </w:r>
-    </w:p>
-    <w:p>
-      <w:pPr>
-        <w:rPr>
-          <w:b/>
-          <w:sz w:val="28"/>
-        </w:rPr>
-      </w:pPr>
-      <w:r>
-        <w:rPr>
-          <w:b/>
-          <w:sz w:val="28"/>
-        </w:rPr>
-        <w:t>Solution</w:t>
-      </w:r>
-    </w:p>
-    <w:p>
-      <w:pPr>
-        <w:rPr>
-          <w:b/>
-          <w:sz w:val="28"/>
-        </w:rPr>
-      </w:pPr>
-      <w:r>
-        <w:rPr>
-          <w:b/>
-          <w:sz w:val="28"/>
-        </w:rPr>
-        <w:t>Evaluation of Approach and Solution</w:t>
-      </w:r>
-    </w:p>
-    <w:p>
-      <w:pPr>
-        <w:rPr>
-          <w:b/>
-          <w:sz w:val="28"/>
-        </w:rPr>
-      </w:pPr>
-    </w:p>
-    <w:p>
-      <w:pPr>
-        <w:rPr>
-          <w:b/>
-          <w:sz w:val="28"/>
-        </w:rPr>
-      </w:pPr>
-    </w:p>
-    <w:p>
-      <w:pPr>
-        <w:rPr>
-          <w:b/>
-          <w:sz w:val="28"/>
-        </w:rPr>
-      </w:pPr>
-      <w:r>
-        <w:rPr>
-          <w:b/>
-          <w:sz w:val="28"/>
-        </w:rPr>
-        <w:t>INTERMEDIATE REPORT:</w:t>
-      </w:r>
-    </w:p>
-    <w:p>
-      <w:pPr>
-        <w:jc w:val="both"/>
-        <w:rPr>
-          <w:b/>
-        </w:rPr>
-      </w:pPr>
-      <w:r>
-        <w:rPr>
-          <w:b/>
-        </w:rPr>
-        <w:t>Goal and Motivation</w:t>
       </w:r>
     </w:p>
     <w:p>
@@ -151,49 +36,38 @@
         <w:jc w:val="both"/>
       </w:pPr>
       <w:r>
-        <w:t xml:space="preserve">We are planning to do the </w:t>
+        <w:t xml:space="preserve">Out project is inspired by the </w:t>
       </w:r>
       <w:proofErr w:type="spellStart"/>
       <w:r>
-        <w:t>K</w:t>
-      </w:r>
-      <w:r>
-        <w:t>aggle</w:t>
+        <w:t>Kaggle</w:t>
       </w:r>
       <w:proofErr w:type="spellEnd"/>
       <w:r>
-        <w:t xml:space="preserve">-competition </w:t>
-      </w:r>
-      <w:hyperlink r:id="rId5" w:history="1">
-        <w:r>
-          <w:rPr>
-            <w:rStyle w:val="Hyperlink"/>
-          </w:rPr>
-          <w:t xml:space="preserve">“Partly Sunny with a Chance of </w:t>
-        </w:r>
-        <w:proofErr w:type="spellStart"/>
-        <w:r>
-          <w:rPr>
-            <w:rStyle w:val="Hyperlink"/>
-          </w:rPr>
-          <w:t>Hashtags</w:t>
-        </w:r>
-        <w:proofErr w:type="spellEnd"/>
-        <w:r>
-          <w:rPr>
-            <w:rStyle w:val="Hyperlink"/>
-          </w:rPr>
-          <w:t>”</w:t>
-        </w:r>
-      </w:hyperlink>
-      <w:r>
-        <w:t xml:space="preserve"> which asks </w:t>
-      </w:r>
-      <w:r>
-        <w:t xml:space="preserve">participants </w:t>
-      </w:r>
-      <w:r>
-        <w:t xml:space="preserve">to classify twitter tweets concerning weather. This competition includes temporal classification, sentiment analysis and classification of the kind of weather (“cloudy”, “sunny” etc.). For simplicity, we will focus only on kind of weather as this seems the most interesting to us. Moreover, temporal analysis involves method using syntactic features that are outside the scope of this project. For sentiment analysis it would not necessarily make sense to just use tweets concerning the weather. </w:t>
+        <w:t xml:space="preserve">-competition “Partly Sunny with a Chance of </w:t>
+      </w:r>
+      <w:proofErr w:type="spellStart"/>
+      <w:r>
+        <w:t>Hashtags</w:t>
+      </w:r>
+      <w:proofErr w:type="spellEnd"/>
+      <w:r>
+        <w:t>"</w:t>
+      </w:r>
+      <w:r>
+        <w:rPr>
+          <w:rStyle w:val="FootnoteReference"/>
+        </w:rPr>
+        <w:footnoteReference w:id="1"/>
+      </w:r>
+      <w:r>
+        <w:t>.</w:t>
+      </w:r>
+      <w:r>
+        <w:t xml:space="preserve"> The</w:t>
+      </w:r>
+      <w:r>
+        <w:t xml:space="preserve"> task is to classify tweets talking about the weather in time, sentiment and kind of weather (“cloudy”, “sunny” etc.). For simplicity, we will focus only on kind of weather. This choice is sensible as we are provided with a dataset containing only tweets concerning weather. For temporal or sentiment classification it would be more natural to use a general dataset. </w:t>
       </w:r>
     </w:p>
     <w:p>
@@ -202,18 +76,17 @@
         <w:jc w:val="both"/>
       </w:pPr>
       <w:r>
-        <w:t xml:space="preserve">Our motivation stems from our interest in Natural Language Processing. Furthermore, we decided to implement a Naïve Bayes Classifier ourselves instead of using a toolkit because this helps us to understand it more thoroughly. </w:t>
-      </w:r>
-    </w:p>
-    <w:p>
-      <w:pPr>
-        <w:ind w:firstLine="432"/>
-        <w:jc w:val="both"/>
-      </w:pPr>
-    </w:p>
-    <w:p>
-      <w:pPr>
-        <w:jc w:val="both"/>
+        <w:t xml:space="preserve">Our motivation </w:t>
+      </w:r>
+      <w:r>
+        <w:t xml:space="preserve">for the choice of this problem </w:t>
+      </w:r>
+      <w:r>
+        <w:t xml:space="preserve">stems from our interest in Natural Language Processing. Furthermore, we decided to implement a Naïve Bayes Classifier ourselves instead of using a toolkit because this helps us to understand it more thoroughly. </w:t>
+      </w:r>
+    </w:p>
+    <w:p>
+      <w:pPr>
         <w:rPr>
           <w:b/>
         </w:rPr>
@@ -222,62 +95,22 @@
         <w:rPr>
           <w:b/>
         </w:rPr>
-        <w:t>Methods</w:t>
-      </w:r>
-    </w:p>
-    <w:p>
-      <w:pPr>
-        <w:ind w:firstLine="432"/>
-        <w:jc w:val="both"/>
-      </w:pPr>
-      <w:r>
-        <w:t xml:space="preserve">We will first preprocess the tweets: tokenize words, do simple spelling correction, use the </w:t>
+        <w:t>Data</w:t>
+      </w:r>
+    </w:p>
+    <w:p>
+      <w:r>
+        <w:t xml:space="preserve">The data we will use are annotated tweets obtained from </w:t>
       </w:r>
       <w:proofErr w:type="spellStart"/>
       <w:r>
-        <w:t>nltk</w:t>
+        <w:t>Kaggle</w:t>
       </w:r>
       <w:proofErr w:type="spellEnd"/>
       <w:r>
-        <w:t>-toolkit for stemming. Then, we will use the bag-of-words approach to obtain the features. A Naïve Bayes Classifier will be fed with these features and output the likelihood for each class separately. The predictions are done separately because the prediction-labels are not dependent on each other, several labels can be predicted for one tweet.</w:t>
-      </w:r>
-    </w:p>
-    <w:p>
-      <w:pPr>
-        <w:ind w:firstLine="432"/>
-        <w:jc w:val="both"/>
-        <w:rPr>
-          <w:b/>
-        </w:rPr>
-      </w:pPr>
-    </w:p>
-    <w:p>
-      <w:pPr>
-        <w:rPr>
-          <w:b/>
-        </w:rPr>
-      </w:pPr>
-      <w:r>
-        <w:rPr>
-          <w:b/>
-        </w:rPr>
-        <w:lastRenderedPageBreak/>
-        <w:t>Data</w:t>
-      </w:r>
-    </w:p>
-    <w:p>
-      <w:r>
-        <w:t xml:space="preserve">The data we will use are annotated tweets obtained from </w:t>
-      </w:r>
-      <w:proofErr w:type="spellStart"/>
-      <w:r>
-        <w:t>Kaggle</w:t>
-      </w:r>
-      <w:proofErr w:type="spellEnd"/>
-      <w:r>
         <w:t xml:space="preserve">, which contain weather information. The data, along with a description, can be obtained here: </w:t>
       </w:r>
-      <w:hyperlink r:id="rId6" w:history="1">
+      <w:hyperlink r:id="rId8" w:history="1">
         <w:r>
           <w:rPr>
             <w:rStyle w:val="Hyperlink"/>
@@ -290,12 +123,6 @@
       <w:r>
         <w:br w:type="page"/>
       </w:r>
-    </w:p>
-    <w:p>
-      <w:pPr>
-        <w:ind w:firstLine="432"/>
-        <w:jc w:val="both"/>
-      </w:pPr>
       <w:r>
         <w:lastRenderedPageBreak/>
         <w:t>The data has the following format (tweet ID, text, location):</w:t>
@@ -316,8 +143,8 @@
       <w:tblGrid>
         <w:gridCol w:w="630"/>
         <w:gridCol w:w="5055"/>
-        <w:gridCol w:w="1350"/>
-        <w:gridCol w:w="1980"/>
+        <w:gridCol w:w="1530"/>
+        <w:gridCol w:w="1800"/>
       </w:tblGrid>
       <w:tr>
         <w:trPr>
@@ -375,7 +202,7 @@
         </w:tc>
         <w:tc>
           <w:tcPr>
-            <w:tcW w:w="1350" w:type="dxa"/>
+            <w:tcW w:w="1530" w:type="dxa"/>
             <w:noWrap/>
             <w:vAlign w:val="bottom"/>
             <w:hideMark/>
@@ -400,7 +227,7 @@
         </w:tc>
         <w:tc>
           <w:tcPr>
-            <w:tcW w:w="1980" w:type="dxa"/>
+            <w:tcW w:w="1800" w:type="dxa"/>
             <w:noWrap/>
             <w:vAlign w:val="bottom"/>
             <w:hideMark/>
@@ -454,7 +281,7 @@
         </w:tc>
         <w:tc>
           <w:tcPr>
-            <w:tcW w:w="6405" w:type="dxa"/>
+            <w:tcW w:w="6585" w:type="dxa"/>
             <w:gridSpan w:val="2"/>
             <w:noWrap/>
             <w:vAlign w:val="bottom"/>
@@ -478,7 +305,7 @@
         </w:tc>
         <w:tc>
           <w:tcPr>
-            <w:tcW w:w="1980" w:type="dxa"/>
+            <w:tcW w:w="1800" w:type="dxa"/>
             <w:noWrap/>
             <w:vAlign w:val="bottom"/>
             <w:hideMark/>
@@ -532,7 +359,7 @@
         </w:tc>
         <w:tc>
           <w:tcPr>
-            <w:tcW w:w="6405" w:type="dxa"/>
+            <w:tcW w:w="6585" w:type="dxa"/>
             <w:gridSpan w:val="2"/>
             <w:noWrap/>
             <w:vAlign w:val="bottom"/>
@@ -568,7 +395,7 @@
               </w:rPr>
               <w:t xml:space="preserve">€™STORM WARNING FOR TROUSDALE,  NORTHWESTERN CLAY,  MACON, SOUTHEASTERN SUMNER </w:t>
             </w:r>
-            <w:hyperlink r:id="rId7" w:history="1">
+            <w:hyperlink r:id="rId9" w:history="1">
               <w:r>
                 <w:rPr>
                   <w:rStyle w:val="Hyperlink"/>
@@ -581,7 +408,7 @@
         </w:tc>
         <w:tc>
           <w:tcPr>
-            <w:tcW w:w="1980" w:type="dxa"/>
+            <w:tcW w:w="1800" w:type="dxa"/>
             <w:noWrap/>
             <w:vAlign w:val="bottom"/>
             <w:hideMark/>
@@ -633,7 +460,7 @@
         </w:tc>
         <w:tc>
           <w:tcPr>
-            <w:tcW w:w="6405" w:type="dxa"/>
+            <w:tcW w:w="6585" w:type="dxa"/>
             <w:gridSpan w:val="2"/>
             <w:noWrap/>
             <w:vAlign w:val="bottom"/>
@@ -675,7 +502,7 @@
         </w:tc>
         <w:tc>
           <w:tcPr>
-            <w:tcW w:w="1980" w:type="dxa"/>
+            <w:tcW w:w="1800" w:type="dxa"/>
             <w:noWrap/>
             <w:vAlign w:val="bottom"/>
             <w:hideMark/>
@@ -766,7 +593,7 @@
         </w:tc>
         <w:tc>
           <w:tcPr>
-            <w:tcW w:w="1350" w:type="dxa"/>
+            <w:tcW w:w="1530" w:type="dxa"/>
             <w:noWrap/>
             <w:vAlign w:val="bottom"/>
             <w:hideMark/>
@@ -791,7 +618,7 @@
         </w:tc>
         <w:tc>
           <w:tcPr>
-            <w:tcW w:w="1980" w:type="dxa"/>
+            <w:tcW w:w="1800" w:type="dxa"/>
             <w:noWrap/>
             <w:vAlign w:val="bottom"/>
             <w:hideMark/>
@@ -2642,13 +2469,156 @@
     </w:p>
     <w:p>
       <w:pPr>
+        <w:rPr>
+          <w:sz w:val="28"/>
+        </w:rPr>
+      </w:pPr>
+    </w:p>
+    <w:p>
+      <w:pPr>
+        <w:rPr>
+          <w:sz w:val="28"/>
+        </w:rPr>
+      </w:pPr>
+    </w:p>
+    <w:p>
+      <w:pPr>
+        <w:rPr>
+          <w:b/>
+          <w:sz w:val="40"/>
+        </w:rPr>
+      </w:pPr>
+      <w:r>
+        <w:rPr>
+          <w:b/>
+          <w:sz w:val="40"/>
+        </w:rPr>
+        <w:t>Approach</w:t>
+      </w:r>
+    </w:p>
+    <w:p>
+      <w:pPr>
+        <w:rPr>
+          <w:b/>
+          <w:sz w:val="40"/>
+        </w:rPr>
+      </w:pPr>
+      <w:r>
+        <w:rPr>
+          <w:b/>
+          <w:sz w:val="40"/>
+        </w:rPr>
+        <w:t>Solution</w:t>
+      </w:r>
+    </w:p>
+    <w:p>
+      <w:pPr>
+        <w:rPr>
+          <w:b/>
+          <w:sz w:val="40"/>
+        </w:rPr>
+      </w:pPr>
+      <w:r>
+        <w:rPr>
+          <w:b/>
+          <w:sz w:val="40"/>
+        </w:rPr>
+        <w:t>Evaluation of Approach and Solution</w:t>
+      </w:r>
+    </w:p>
+    <w:p>
+      <w:pPr>
+        <w:rPr>
+          <w:b/>
+          <w:sz w:val="28"/>
+        </w:rPr>
+      </w:pPr>
+    </w:p>
+    <w:p>
+      <w:pPr>
+        <w:rPr>
+          <w:b/>
+          <w:sz w:val="28"/>
+        </w:rPr>
+      </w:pPr>
+    </w:p>
+    <w:p>
+      <w:pPr>
+        <w:rPr>
+          <w:b/>
+          <w:sz w:val="28"/>
+          <w:u w:val="single"/>
+        </w:rPr>
+      </w:pPr>
+      <w:r>
+        <w:rPr>
+          <w:b/>
+          <w:sz w:val="28"/>
+          <w:u w:val="single"/>
+        </w:rPr>
+        <w:t>INTERMEDIATE REPORT:</w:t>
+      </w:r>
+    </w:p>
+    <w:p>
+      <w:pPr>
+        <w:ind w:firstLine="432"/>
+        <w:jc w:val="both"/>
+      </w:pPr>
+      <w:bookmarkStart w:id="0" w:name="_GoBack"/>
+      <w:bookmarkEnd w:id="0"/>
+    </w:p>
+    <w:p>
+      <w:pPr>
+        <w:jc w:val="both"/>
+        <w:rPr>
+          <w:b/>
+        </w:rPr>
+      </w:pPr>
+      <w:r>
+        <w:rPr>
+          <w:b/>
+        </w:rPr>
+        <w:t>Methods</w:t>
+      </w:r>
+    </w:p>
+    <w:p>
+      <w:pPr>
+        <w:ind w:firstLine="432"/>
+        <w:jc w:val="both"/>
+      </w:pPr>
+      <w:r>
+        <w:t xml:space="preserve">We will first preprocess the tweets: tokenize words, do simple spelling correction, use the </w:t>
+      </w:r>
+      <w:proofErr w:type="spellStart"/>
+      <w:r>
+        <w:t>nltk</w:t>
+      </w:r>
+      <w:proofErr w:type="spellEnd"/>
+      <w:r>
+        <w:t>-toolkit for stemming. Then, we will use the bag-of-words approach to obtain the features. A Naïve Bayes Classifier will be fed with these features and output the likelihood for each class separately. The predictions are done separately because the prediction-labels are not dependent on each other, several labels can be predicted for one tweet.</w:t>
+      </w:r>
+    </w:p>
+    <w:p>
+      <w:pPr>
+        <w:ind w:firstLine="432"/>
+        <w:jc w:val="both"/>
+        <w:rPr>
+          <w:b/>
+        </w:rPr>
+      </w:pPr>
+    </w:p>
+    <w:p>
+      <w:pPr>
         <w:ind w:left="360"/>
         <w:jc w:val="both"/>
       </w:pPr>
       <w:r>
+        <w:t xml:space="preserve"> </w:t>
+      </w:r>
+      <w:r>
         <w:t xml:space="preserve">(See: </w:t>
       </w:r>
-      <w:hyperlink r:id="rId8" w:history="1">
+      <w:hyperlink r:id="rId10" w:history="1">
         <w:r>
           <w:rPr>
             <w:rStyle w:val="Hyperlink"/>
@@ -2680,6 +2650,7 @@
         <w:rPr>
           <w:b/>
         </w:rPr>
+        <w:lastRenderedPageBreak/>
         <w:t>Possible Obstacles</w:t>
       </w:r>
     </w:p>
@@ -2882,6 +2853,75 @@
     </w:sectPr>
   </w:body>
 </w:document>
+</file>
+
+<file path=word/endnotes.xml><?xml version="1.0" encoding="utf-8"?>
+<w:endnotes xmlns:wpc="http://schemas.microsoft.com/office/word/2010/wordprocessingCanvas" xmlns:mc="http://schemas.openxmlformats.org/markup-compatibility/2006" xmlns:o="urn:schemas-microsoft-com:office:office" xmlns:r="http://schemas.openxmlformats.org/officeDocument/2006/relationships" xmlns:m="http://schemas.openxmlformats.org/officeDocument/2006/math" xmlns:v="urn:schemas-microsoft-com:vml" xmlns:wp14="http://schemas.microsoft.com/office/word/2010/wordprocessingDrawing" xmlns:wp="http://schemas.openxmlformats.org/drawingml/2006/wordprocessingDrawing" xmlns:w10="urn:schemas-microsoft-com:office:word" xmlns:w="http://schemas.openxmlformats.org/wordprocessingml/2006/main" xmlns:w14="http://schemas.microsoft.com/office/word/2010/wordml" xmlns:wpg="http://schemas.microsoft.com/office/word/2010/wordprocessingGroup" xmlns:wpi="http://schemas.microsoft.com/office/word/2010/wordprocessingInk" xmlns:wne="http://schemas.microsoft.com/office/word/2006/wordml" xmlns:wps="http://schemas.microsoft.com/office/word/2010/wordprocessingShape" mc:Ignorable="w14 wp14">
+  <w:endnote w:type="separator" w:id="-1">
+    <w:p>
+      <w:pPr>
+        <w:spacing w:after="0" w:line="240" w:lineRule="auto"/>
+      </w:pPr>
+      <w:r>
+        <w:separator/>
+      </w:r>
+    </w:p>
+  </w:endnote>
+  <w:endnote w:type="continuationSeparator" w:id="0">
+    <w:p>
+      <w:pPr>
+        <w:spacing w:after="0" w:line="240" w:lineRule="auto"/>
+      </w:pPr>
+      <w:r>
+        <w:continuationSeparator/>
+      </w:r>
+    </w:p>
+  </w:endnote>
+</w:endnotes>
+</file>
+
+<file path=word/footnotes.xml><?xml version="1.0" encoding="utf-8"?>
+<w:footnotes xmlns:wpc="http://schemas.microsoft.com/office/word/2010/wordprocessingCanvas" xmlns:mc="http://schemas.openxmlformats.org/markup-compatibility/2006" xmlns:o="urn:schemas-microsoft-com:office:office" xmlns:r="http://schemas.openxmlformats.org/officeDocument/2006/relationships" xmlns:m="http://schemas.openxmlformats.org/officeDocument/2006/math" xmlns:v="urn:schemas-microsoft-com:vml" xmlns:wp14="http://schemas.microsoft.com/office/word/2010/wordprocessingDrawing" xmlns:wp="http://schemas.openxmlformats.org/drawingml/2006/wordprocessingDrawing" xmlns:w10="urn:schemas-microsoft-com:office:word" xmlns:w="http://schemas.openxmlformats.org/wordprocessingml/2006/main" xmlns:w14="http://schemas.microsoft.com/office/word/2010/wordml" xmlns:wpg="http://schemas.microsoft.com/office/word/2010/wordprocessingGroup" xmlns:wpi="http://schemas.microsoft.com/office/word/2010/wordprocessingInk" xmlns:wne="http://schemas.microsoft.com/office/word/2006/wordml" xmlns:wps="http://schemas.microsoft.com/office/word/2010/wordprocessingShape" mc:Ignorable="w14 wp14">
+  <w:footnote w:type="separator" w:id="-1">
+    <w:p>
+      <w:pPr>
+        <w:spacing w:after="0" w:line="240" w:lineRule="auto"/>
+      </w:pPr>
+      <w:r>
+        <w:separator/>
+      </w:r>
+    </w:p>
+  </w:footnote>
+  <w:footnote w:type="continuationSeparator" w:id="0">
+    <w:p>
+      <w:pPr>
+        <w:spacing w:after="0" w:line="240" w:lineRule="auto"/>
+      </w:pPr>
+      <w:r>
+        <w:continuationSeparator/>
+      </w:r>
+    </w:p>
+  </w:footnote>
+  <w:footnote w:id="1">
+    <w:p>
+      <w:pPr>
+        <w:pStyle w:val="FootnoteText"/>
+      </w:pPr>
+      <w:r>
+        <w:rPr>
+          <w:rStyle w:val="FootnoteReference"/>
+        </w:rPr>
+        <w:footnoteRef/>
+      </w:r>
+      <w:r>
+        <w:t xml:space="preserve"> </w:t>
+      </w:r>
+      <w:r>
+        <w:t>https://www.kaggle.com/c/crowdflower-weather-twitter</w:t>
+      </w:r>
+    </w:p>
+  </w:footnote>
+</w:footnotes>
 </file>
 
 <file path=word/styles.xml><?xml version="1.0" encoding="utf-8"?>
@@ -3125,6 +3165,84 @@
       </w:tblCellMar>
     </w:tblPr>
   </w:style>
+  <w:style w:type="paragraph" w:styleId="EndnoteText">
+    <w:name w:val="endnote text"/>
+    <w:basedOn w:val="Normal"/>
+    <w:link w:val="EndnoteTextChar"/>
+    <w:uiPriority w:val="99"/>
+    <w:semiHidden/>
+    <w:unhideWhenUsed/>
+    <w:rsid w:val="00545DF7"/>
+    <w:pPr>
+      <w:spacing w:after="0" w:line="240" w:lineRule="auto"/>
+    </w:pPr>
+    <w:rPr>
+      <w:sz w:val="20"/>
+      <w:szCs w:val="20"/>
+    </w:rPr>
+  </w:style>
+  <w:style w:type="character" w:customStyle="1" w:styleId="EndnoteTextChar">
+    <w:name w:val="Endnote Text Char"/>
+    <w:basedOn w:val="DefaultParagraphFont"/>
+    <w:link w:val="EndnoteText"/>
+    <w:uiPriority w:val="99"/>
+    <w:semiHidden/>
+    <w:rsid w:val="00545DF7"/>
+    <w:rPr>
+      <w:sz w:val="20"/>
+      <w:szCs w:val="20"/>
+    </w:rPr>
+  </w:style>
+  <w:style w:type="character" w:styleId="EndnoteReference">
+    <w:name w:val="endnote reference"/>
+    <w:basedOn w:val="DefaultParagraphFont"/>
+    <w:uiPriority w:val="99"/>
+    <w:semiHidden/>
+    <w:unhideWhenUsed/>
+    <w:rsid w:val="00545DF7"/>
+    <w:rPr>
+      <w:vertAlign w:val="superscript"/>
+    </w:rPr>
+  </w:style>
+  <w:style w:type="paragraph" w:styleId="FootnoteText">
+    <w:name w:val="footnote text"/>
+    <w:basedOn w:val="Normal"/>
+    <w:link w:val="FootnoteTextChar"/>
+    <w:uiPriority w:val="99"/>
+    <w:semiHidden/>
+    <w:unhideWhenUsed/>
+    <w:rsid w:val="00545DF7"/>
+    <w:pPr>
+      <w:spacing w:after="0" w:line="240" w:lineRule="auto"/>
+    </w:pPr>
+    <w:rPr>
+      <w:sz w:val="20"/>
+      <w:szCs w:val="20"/>
+    </w:rPr>
+  </w:style>
+  <w:style w:type="character" w:customStyle="1" w:styleId="FootnoteTextChar">
+    <w:name w:val="Footnote Text Char"/>
+    <w:basedOn w:val="DefaultParagraphFont"/>
+    <w:link w:val="FootnoteText"/>
+    <w:uiPriority w:val="99"/>
+    <w:semiHidden/>
+    <w:rsid w:val="00545DF7"/>
+    <w:rPr>
+      <w:sz w:val="20"/>
+      <w:szCs w:val="20"/>
+    </w:rPr>
+  </w:style>
+  <w:style w:type="character" w:styleId="FootnoteReference">
+    <w:name w:val="footnote reference"/>
+    <w:basedOn w:val="DefaultParagraphFont"/>
+    <w:uiPriority w:val="99"/>
+    <w:semiHidden/>
+    <w:unhideWhenUsed/>
+    <w:rsid w:val="00545DF7"/>
+    <w:rPr>
+      <w:vertAlign w:val="superscript"/>
+    </w:rPr>
+  </w:style>
 </w:styles>
 </file>
 
@@ -3368,6 +3486,84 @@
         <w:right w:w="108" w:type="dxa"/>
       </w:tblCellMar>
     </w:tblPr>
+  </w:style>
+  <w:style w:type="paragraph" w:styleId="EndnoteText">
+    <w:name w:val="endnote text"/>
+    <w:basedOn w:val="Normal"/>
+    <w:link w:val="EndnoteTextChar"/>
+    <w:uiPriority w:val="99"/>
+    <w:semiHidden/>
+    <w:unhideWhenUsed/>
+    <w:rsid w:val="00545DF7"/>
+    <w:pPr>
+      <w:spacing w:after="0" w:line="240" w:lineRule="auto"/>
+    </w:pPr>
+    <w:rPr>
+      <w:sz w:val="20"/>
+      <w:szCs w:val="20"/>
+    </w:rPr>
+  </w:style>
+  <w:style w:type="character" w:customStyle="1" w:styleId="EndnoteTextChar">
+    <w:name w:val="Endnote Text Char"/>
+    <w:basedOn w:val="DefaultParagraphFont"/>
+    <w:link w:val="EndnoteText"/>
+    <w:uiPriority w:val="99"/>
+    <w:semiHidden/>
+    <w:rsid w:val="00545DF7"/>
+    <w:rPr>
+      <w:sz w:val="20"/>
+      <w:szCs w:val="20"/>
+    </w:rPr>
+  </w:style>
+  <w:style w:type="character" w:styleId="EndnoteReference">
+    <w:name w:val="endnote reference"/>
+    <w:basedOn w:val="DefaultParagraphFont"/>
+    <w:uiPriority w:val="99"/>
+    <w:semiHidden/>
+    <w:unhideWhenUsed/>
+    <w:rsid w:val="00545DF7"/>
+    <w:rPr>
+      <w:vertAlign w:val="superscript"/>
+    </w:rPr>
+  </w:style>
+  <w:style w:type="paragraph" w:styleId="FootnoteText">
+    <w:name w:val="footnote text"/>
+    <w:basedOn w:val="Normal"/>
+    <w:link w:val="FootnoteTextChar"/>
+    <w:uiPriority w:val="99"/>
+    <w:semiHidden/>
+    <w:unhideWhenUsed/>
+    <w:rsid w:val="00545DF7"/>
+    <w:pPr>
+      <w:spacing w:after="0" w:line="240" w:lineRule="auto"/>
+    </w:pPr>
+    <w:rPr>
+      <w:sz w:val="20"/>
+      <w:szCs w:val="20"/>
+    </w:rPr>
+  </w:style>
+  <w:style w:type="character" w:customStyle="1" w:styleId="FootnoteTextChar">
+    <w:name w:val="Footnote Text Char"/>
+    <w:basedOn w:val="DefaultParagraphFont"/>
+    <w:link w:val="FootnoteText"/>
+    <w:uiPriority w:val="99"/>
+    <w:semiHidden/>
+    <w:rsid w:val="00545DF7"/>
+    <w:rPr>
+      <w:sz w:val="20"/>
+      <w:szCs w:val="20"/>
+    </w:rPr>
+  </w:style>
+  <w:style w:type="character" w:styleId="FootnoteReference">
+    <w:name w:val="footnote reference"/>
+    <w:basedOn w:val="DefaultParagraphFont"/>
+    <w:uiPriority w:val="99"/>
+    <w:semiHidden/>
+    <w:unhideWhenUsed/>
+    <w:rsid w:val="00545DF7"/>
+    <w:rPr>
+      <w:vertAlign w:val="superscript"/>
+    </w:rPr>
   </w:style>
 </w:styles>
 </file>
@@ -3655,4 +3851,16 @@
   <a:objectDefaults/>
   <a:extraClrSchemeLst/>
 </a:theme>
+</file>
+
+<file path=customXml/item1.xml><?xml version="1.0" encoding="utf-8"?>
+<b:Sources xmlns:b="http://schemas.openxmlformats.org/officeDocument/2006/bibliography" xmlns="http://schemas.openxmlformats.org/officeDocument/2006/bibliography" SelectedStyle="\ISO690Nmerical.XSL" StyleName="ISO 690 - Numerical Reference"/>
+</file>
+
+<file path=customXml/itemProps1.xml><?xml version="1.0" encoding="utf-8"?>
+<ds:datastoreItem xmlns:ds="http://schemas.openxmlformats.org/officeDocument/2006/customXml" ds:itemID="{737F638D-FB9B-4C2C-9D54-2E3DC803A06D}">
+  <ds:schemaRefs>
+    <ds:schemaRef ds:uri="http://schemas.openxmlformats.org/officeDocument/2006/bibliography"/>
+  </ds:schemaRefs>
+</ds:datastoreItem>
 </file>
</xml_diff>

<commit_message>
report: part of problem section written2
</commit_message>
<xml_diff>
--- a/report/report.docx
+++ b/report/report.docx
@@ -2508,7 +2508,7 @@
           <w:b/>
           <w:sz w:val="40"/>
         </w:rPr>
-        <w:t>Solution</w:t>
+        <w:t>Results</w:t>
       </w:r>
     </w:p>
     <w:p>
@@ -2523,8 +2523,17 @@
           <w:b/>
           <w:sz w:val="40"/>
         </w:rPr>
+        <w:t xml:space="preserve">Discussion: </w:t>
+      </w:r>
+      <w:r>
+        <w:rPr>
+          <w:b/>
+          <w:sz w:val="40"/>
+        </w:rPr>
         <w:t>Evaluation of Approach and Solution</w:t>
       </w:r>
+      <w:bookmarkStart w:id="0" w:name="_GoBack"/>
+      <w:bookmarkEnd w:id="0"/>
     </w:p>
     <w:p>
       <w:pPr>
@@ -2564,8 +2573,6 @@
         <w:ind w:firstLine="432"/>
         <w:jc w:val="both"/>
       </w:pPr>
-      <w:bookmarkStart w:id="0" w:name="_GoBack"/>
-      <w:bookmarkEnd w:id="0"/>
     </w:p>
     <w:p>
       <w:pPr>
@@ -3858,7 +3865,7 @@
 </file>
 
 <file path=customXml/itemProps1.xml><?xml version="1.0" encoding="utf-8"?>
-<ds:datastoreItem xmlns:ds="http://schemas.openxmlformats.org/officeDocument/2006/customXml" ds:itemID="{737F638D-FB9B-4C2C-9D54-2E3DC803A06D}">
+<ds:datastoreItem xmlns:ds="http://schemas.openxmlformats.org/officeDocument/2006/customXml" ds:itemID="{AFAAFA59-0312-4A2A-90A1-53FFEB5FD8FA}">
   <ds:schemaRefs>
     <ds:schemaRef ds:uri="http://schemas.openxmlformats.org/officeDocument/2006/bibliography"/>
   </ds:schemaRefs>

</xml_diff>